<commit_message>
Tarea realizado de FD02
</commit_message>
<xml_diff>
--- a/FD02-EPIS-Informe Vision.docx
+++ b/FD02-EPIS-Informe Vision.docx
@@ -333,37 +333,27 @@
           <w:sz w:val="32"/>
           <w:szCs w:val="32"/>
         </w:rPr>
-        <w:t xml:space="preserve">Docente: </w:t>
-      </w:r>
-      <w:proofErr w:type="spellStart"/>
-      <w:r>
+        <w:t>Docente: Mag. Patrick José Cuadros Quiroga</w:t>
+      </w:r>
+    </w:p>
+    <w:p>
+      <w:pPr>
+        <w:spacing w:after="0"/>
+        <w:jc w:val="center"/>
         <w:rPr>
           <w:rFonts w:ascii="Arial" w:eastAsia="Arial" w:hAnsi="Arial" w:cs="Arial"/>
           <w:sz w:val="32"/>
           <w:szCs w:val="32"/>
         </w:rPr>
-        <w:t>Mag</w:t>
-      </w:r>
-      <w:proofErr w:type="spellEnd"/>
+      </w:pPr>
       <w:r>
         <w:rPr>
           <w:rFonts w:ascii="Arial" w:eastAsia="Arial" w:hAnsi="Arial" w:cs="Arial"/>
           <w:sz w:val="32"/>
           <w:szCs w:val="32"/>
         </w:rPr>
-        <w:t>. Patrick José Cuadros Quiroga</w:t>
-      </w:r>
-    </w:p>
-    <w:p>
-      <w:pPr>
-        <w:spacing w:after="0"/>
-        <w:jc w:val="center"/>
-        <w:rPr>
-          <w:rFonts w:ascii="Arial" w:eastAsia="Arial" w:hAnsi="Arial" w:cs="Arial"/>
-          <w:sz w:val="32"/>
-          <w:szCs w:val="32"/>
-        </w:rPr>
-      </w:pPr>
+        <w:t xml:space="preserve">         </w:t>
+      </w:r>
       <w:r>
         <w:rPr>
           <w:rFonts w:ascii="Arial" w:eastAsia="Arial" w:hAnsi="Arial" w:cs="Arial"/>
@@ -435,42 +425,8 @@
           <w:sz w:val="28"/>
           <w:szCs w:val="28"/>
         </w:rPr>
-        <w:t xml:space="preserve">Villanueva Mamani, </w:t>
-      </w:r>
-      <w:proofErr w:type="spellStart"/>
-      <w:r>
-        <w:rPr>
-          <w:rFonts w:ascii="Arial" w:eastAsia="Arial" w:hAnsi="Arial" w:cs="Arial"/>
-          <w:b/>
-          <w:i/>
-          <w:sz w:val="28"/>
-          <w:szCs w:val="28"/>
-        </w:rPr>
-        <w:t>Royser</w:t>
-      </w:r>
-      <w:proofErr w:type="spellEnd"/>
-      <w:r>
-        <w:rPr>
-          <w:rFonts w:ascii="Arial" w:eastAsia="Arial" w:hAnsi="Arial" w:cs="Arial"/>
-          <w:b/>
-          <w:i/>
-          <w:sz w:val="28"/>
-          <w:szCs w:val="28"/>
-        </w:rPr>
-        <w:t xml:space="preserve"> </w:t>
-      </w:r>
-      <w:proofErr w:type="spellStart"/>
-      <w:r>
-        <w:rPr>
-          <w:rFonts w:ascii="Arial" w:eastAsia="Arial" w:hAnsi="Arial" w:cs="Arial"/>
-          <w:b/>
-          <w:i/>
-          <w:sz w:val="28"/>
-          <w:szCs w:val="28"/>
-        </w:rPr>
-        <w:t>Alonsso</w:t>
-      </w:r>
-      <w:proofErr w:type="spellEnd"/>
+        <w:t>Villanueva Mamani, Royser Alonsso</w:t>
+      </w:r>
       <w:r>
         <w:rPr>
           <w:rFonts w:ascii="Arial" w:eastAsia="Arial" w:hAnsi="Arial" w:cs="Arial"/>
@@ -1046,35 +1002,7 @@
                 <w:sz w:val="14"/>
                 <w:szCs w:val="14"/>
               </w:rPr>
-              <w:t>27</w:t>
-            </w:r>
-            <w:r>
-              <w:rPr>
-                <w:sz w:val="14"/>
-                <w:szCs w:val="14"/>
-              </w:rPr>
-              <w:t>/</w:t>
-            </w:r>
-            <w:r>
-              <w:rPr>
-                <w:sz w:val="14"/>
-                <w:szCs w:val="14"/>
-              </w:rPr>
-              <w:t>06</w:t>
-            </w:r>
-            <w:r>
-              <w:rPr>
-                <w:sz w:val="14"/>
-                <w:szCs w:val="14"/>
-              </w:rPr>
-              <w:t>/202</w:t>
-            </w:r>
-            <w:r>
-              <w:rPr>
-                <w:sz w:val="14"/>
-                <w:szCs w:val="14"/>
-              </w:rPr>
-              <w:t>5</w:t>
+              <w:t>27/06/2025</w:t>
             </w:r>
           </w:p>
         </w:tc>
@@ -1397,6 +1325,13 @@
     </w:p>
     <w:sdt>
       <w:sdtPr>
+        <w:rPr>
+          <w:rFonts w:ascii="Calibri" w:eastAsia="Calibri" w:hAnsi="Calibri" w:cs="Calibri"/>
+          <w:color w:val="auto"/>
+          <w:sz w:val="22"/>
+          <w:szCs w:val="22"/>
+          <w:lang w:val="es-PE"/>
+        </w:rPr>
         <w:id w:val="-361741429"/>
         <w:docPartObj>
           <w:docPartGallery w:val="Table of Contents"/>
@@ -1405,13 +1340,8 @@
       </w:sdtPr>
       <w:sdtEndPr>
         <w:rPr>
-          <w:rFonts w:ascii="Calibri" w:eastAsia="Calibri" w:hAnsi="Calibri" w:cs="Calibri"/>
           <w:b/>
           <w:bCs/>
-          <w:color w:val="auto"/>
-          <w:sz w:val="22"/>
-          <w:szCs w:val="22"/>
-          <w:lang w:val="es-PE"/>
         </w:rPr>
       </w:sdtEndPr>
       <w:sdtContent>
@@ -5400,41 +5330,13 @@
                 <w:szCs w:val="24"/>
               </w:rPr>
             </w:pPr>
-            <w:proofErr w:type="spellStart"/>
-            <w:r>
-              <w:rPr>
-                <w:rFonts w:asciiTheme="majorHAnsi" w:eastAsia="Times New Roman" w:hAnsiTheme="majorHAnsi" w:cstheme="majorHAnsi"/>
-                <w:sz w:val="24"/>
-                <w:szCs w:val="24"/>
-              </w:rPr>
-              <w:t>Royser</w:t>
-            </w:r>
-            <w:proofErr w:type="spellEnd"/>
-            <w:r>
-              <w:rPr>
-                <w:rFonts w:asciiTheme="majorHAnsi" w:eastAsia="Times New Roman" w:hAnsiTheme="majorHAnsi" w:cstheme="majorHAnsi"/>
-                <w:sz w:val="24"/>
-                <w:szCs w:val="24"/>
-              </w:rPr>
-              <w:t xml:space="preserve"> </w:t>
-            </w:r>
-            <w:proofErr w:type="spellStart"/>
-            <w:r>
-              <w:rPr>
-                <w:rFonts w:asciiTheme="majorHAnsi" w:eastAsia="Times New Roman" w:hAnsiTheme="majorHAnsi" w:cstheme="majorHAnsi"/>
-                <w:sz w:val="24"/>
-                <w:szCs w:val="24"/>
-              </w:rPr>
-              <w:t>Alonsso</w:t>
-            </w:r>
-            <w:proofErr w:type="spellEnd"/>
-            <w:r>
-              <w:rPr>
-                <w:rFonts w:asciiTheme="majorHAnsi" w:eastAsia="Times New Roman" w:hAnsiTheme="majorHAnsi" w:cstheme="majorHAnsi"/>
-                <w:sz w:val="24"/>
-                <w:szCs w:val="24"/>
-              </w:rPr>
-              <w:t xml:space="preserve"> Villanueva Mamani</w:t>
+            <w:r>
+              <w:rPr>
+                <w:rFonts w:asciiTheme="majorHAnsi" w:eastAsia="Times New Roman" w:hAnsiTheme="majorHAnsi" w:cstheme="majorHAnsi"/>
+                <w:sz w:val="24"/>
+                <w:szCs w:val="24"/>
+              </w:rPr>
+              <w:t>Royser Alonsso Villanueva Mamani</w:t>
             </w:r>
           </w:p>
         </w:tc>
@@ -6649,25 +6551,7 @@
                 <w:sz w:val="24"/>
                 <w:szCs w:val="24"/>
               </w:rPr>
-              <w:t xml:space="preserve">Supervisa el estado del proyecto y su manejo hasta la conclusión </w:t>
-            </w:r>
-            <w:proofErr w:type="gramStart"/>
-            <w:r>
-              <w:rPr>
-                <w:rFonts w:asciiTheme="majorHAnsi" w:eastAsia="Times New Roman" w:hAnsiTheme="majorHAnsi" w:cstheme="majorHAnsi"/>
-                <w:sz w:val="24"/>
-                <w:szCs w:val="24"/>
-              </w:rPr>
-              <w:t>del mismo</w:t>
-            </w:r>
-            <w:proofErr w:type="gramEnd"/>
-            <w:r>
-              <w:rPr>
-                <w:rFonts w:asciiTheme="majorHAnsi" w:eastAsia="Times New Roman" w:hAnsiTheme="majorHAnsi" w:cstheme="majorHAnsi"/>
-                <w:sz w:val="24"/>
-                <w:szCs w:val="24"/>
-              </w:rPr>
-              <w:t>.</w:t>
+              <w:t>Supervisa el estado del proyecto y su manejo hasta la conclusión del mismo.</w:t>
             </w:r>
           </w:p>
         </w:tc>
@@ -9134,25 +9018,7 @@
                 <w:szCs w:val="24"/>
               </w:rPr>
               <w:lastRenderedPageBreak/>
-              <w:t xml:space="preserve">como Udemy, Coursera o LinkedIn </w:t>
-            </w:r>
-            <w:proofErr w:type="spellStart"/>
-            <w:r>
-              <w:rPr>
-                <w:rFonts w:asciiTheme="majorHAnsi" w:eastAsia="Times New Roman" w:hAnsiTheme="majorHAnsi" w:cstheme="majorHAnsi"/>
-                <w:sz w:val="24"/>
-                <w:szCs w:val="24"/>
-              </w:rPr>
-              <w:t>Learning</w:t>
-            </w:r>
-            <w:proofErr w:type="spellEnd"/>
-            <w:r>
-              <w:rPr>
-                <w:rFonts w:asciiTheme="majorHAnsi" w:eastAsia="Times New Roman" w:hAnsiTheme="majorHAnsi" w:cstheme="majorHAnsi"/>
-                <w:sz w:val="24"/>
-                <w:szCs w:val="24"/>
-              </w:rPr>
-              <w:t xml:space="preserve"> sin orientación específica.</w:t>
+              <w:t>como Udemy, Coursera o LinkedIn Learning sin orientación específica.</w:t>
             </w:r>
           </w:p>
         </w:tc>
@@ -9321,25 +9187,7 @@
                 <w:sz w:val="24"/>
                 <w:szCs w:val="24"/>
               </w:rPr>
-              <w:t xml:space="preserve">Perfiles incompletos o mal estructurados. Desconocimiento de estrategias de visibilidad y </w:t>
-            </w:r>
-            <w:proofErr w:type="spellStart"/>
-            <w:r>
-              <w:rPr>
-                <w:rFonts w:asciiTheme="majorHAnsi" w:eastAsia="Times New Roman" w:hAnsiTheme="majorHAnsi" w:cstheme="majorHAnsi"/>
-                <w:sz w:val="24"/>
-                <w:szCs w:val="24"/>
-              </w:rPr>
-              <w:t>networking</w:t>
-            </w:r>
-            <w:proofErr w:type="spellEnd"/>
-            <w:r>
-              <w:rPr>
-                <w:rFonts w:asciiTheme="majorHAnsi" w:eastAsia="Times New Roman" w:hAnsiTheme="majorHAnsi" w:cstheme="majorHAnsi"/>
-                <w:sz w:val="24"/>
-                <w:szCs w:val="24"/>
-              </w:rPr>
-              <w:t>.</w:t>
+              <w:t>Perfiles incompletos o mal estructurados. Desconocimiento de estrategias de visibilidad y networking.</w:t>
             </w:r>
           </w:p>
         </w:tc>
@@ -9864,25 +9712,7 @@
           <w:sz w:val="24"/>
           <w:szCs w:val="24"/>
         </w:rPr>
-        <w:t xml:space="preserve">El software desarrollado será de código abierto, permitiendo a futuros investigadores mejorarlo. Se instalará en entornos compatibles con Python y </w:t>
-      </w:r>
-      <w:proofErr w:type="spellStart"/>
-      <w:r>
-        <w:rPr>
-          <w:rFonts w:asciiTheme="majorHAnsi" w:eastAsia="Times New Roman" w:hAnsiTheme="majorHAnsi" w:cstheme="majorHAnsi"/>
-          <w:sz w:val="24"/>
-          <w:szCs w:val="24"/>
-        </w:rPr>
-        <w:t>Power</w:t>
-      </w:r>
-      <w:proofErr w:type="spellEnd"/>
-      <w:r>
-        <w:rPr>
-          <w:rFonts w:asciiTheme="majorHAnsi" w:eastAsia="Times New Roman" w:hAnsiTheme="majorHAnsi" w:cstheme="majorHAnsi"/>
-          <w:sz w:val="24"/>
-          <w:szCs w:val="24"/>
-        </w:rPr>
-        <w:t xml:space="preserve"> BI.</w:t>
+        <w:t>El software desarrollado será de código abierto, permitiendo a futuros investigadores mejorarlo. Se instalará en entornos compatibles con Python y Power BI.</w:t>
       </w:r>
     </w:p>
     <w:p>
@@ -9965,43 +9795,7 @@
           <w:sz w:val="24"/>
           <w:szCs w:val="24"/>
         </w:rPr>
-        <w:t xml:space="preserve">Google Chrome y </w:t>
-      </w:r>
-      <w:proofErr w:type="spellStart"/>
-      <w:r>
-        <w:rPr>
-          <w:rFonts w:asciiTheme="majorHAnsi" w:eastAsia="Times New Roman" w:hAnsiTheme="majorHAnsi" w:cstheme="majorHAnsi"/>
-          <w:sz w:val="24"/>
-          <w:szCs w:val="24"/>
-        </w:rPr>
-        <w:t>ChromeDriver</w:t>
-      </w:r>
-      <w:proofErr w:type="spellEnd"/>
-      <w:r>
-        <w:rPr>
-          <w:rFonts w:asciiTheme="majorHAnsi" w:eastAsia="Times New Roman" w:hAnsiTheme="majorHAnsi" w:cstheme="majorHAnsi"/>
-          <w:sz w:val="24"/>
-          <w:szCs w:val="24"/>
-        </w:rPr>
-        <w:t xml:space="preserve"> para la automatización del Web </w:t>
-      </w:r>
-      <w:proofErr w:type="spellStart"/>
-      <w:r>
-        <w:rPr>
-          <w:rFonts w:asciiTheme="majorHAnsi" w:eastAsia="Times New Roman" w:hAnsiTheme="majorHAnsi" w:cstheme="majorHAnsi"/>
-          <w:sz w:val="24"/>
-          <w:szCs w:val="24"/>
-        </w:rPr>
-        <w:t>Scraping</w:t>
-      </w:r>
-      <w:proofErr w:type="spellEnd"/>
-      <w:r>
-        <w:rPr>
-          <w:rFonts w:asciiTheme="majorHAnsi" w:eastAsia="Times New Roman" w:hAnsiTheme="majorHAnsi" w:cstheme="majorHAnsi"/>
-          <w:sz w:val="24"/>
-          <w:szCs w:val="24"/>
-        </w:rPr>
-        <w:t>.</w:t>
+        <w:t>Google Chrome y ChromeDriver para la automatización del Web Scraping.</w:t>
       </w:r>
     </w:p>
     <w:p>
@@ -10025,25 +9819,7 @@
           <w:sz w:val="24"/>
           <w:szCs w:val="24"/>
         </w:rPr>
-        <w:t xml:space="preserve">Microsoft </w:t>
-      </w:r>
-      <w:proofErr w:type="spellStart"/>
-      <w:r>
-        <w:rPr>
-          <w:rFonts w:asciiTheme="majorHAnsi" w:eastAsia="Times New Roman" w:hAnsiTheme="majorHAnsi" w:cstheme="majorHAnsi"/>
-          <w:sz w:val="24"/>
-          <w:szCs w:val="24"/>
-        </w:rPr>
-        <w:t>Power</w:t>
-      </w:r>
-      <w:proofErr w:type="spellEnd"/>
-      <w:r>
-        <w:rPr>
-          <w:rFonts w:asciiTheme="majorHAnsi" w:eastAsia="Times New Roman" w:hAnsiTheme="majorHAnsi" w:cstheme="majorHAnsi"/>
-          <w:sz w:val="24"/>
-          <w:szCs w:val="24"/>
-        </w:rPr>
-        <w:t xml:space="preserve"> BI (versión gratuita o Pro) para la visualización de datos.</w:t>
+        <w:t>Microsoft Power BI (versión gratuita o Pro) para la visualización de datos.</w:t>
       </w:r>
     </w:p>
     <w:p>
@@ -10310,61 +10086,7 @@
           <w:sz w:val="24"/>
           <w:szCs w:val="24"/>
         </w:rPr>
-        <w:t xml:space="preserve">Obtención de información de perfiles públicos mediante Web </w:t>
-      </w:r>
-      <w:proofErr w:type="spellStart"/>
-      <w:r>
-        <w:rPr>
-          <w:rFonts w:asciiTheme="majorHAnsi" w:eastAsia="Times New Roman" w:hAnsiTheme="majorHAnsi" w:cstheme="majorHAnsi"/>
-          <w:sz w:val="24"/>
-          <w:szCs w:val="24"/>
-        </w:rPr>
-        <w:t>Scraping</w:t>
-      </w:r>
-      <w:proofErr w:type="spellEnd"/>
-      <w:r>
-        <w:rPr>
-          <w:rFonts w:asciiTheme="majorHAnsi" w:eastAsia="Times New Roman" w:hAnsiTheme="majorHAnsi" w:cstheme="majorHAnsi"/>
-          <w:sz w:val="24"/>
-          <w:szCs w:val="24"/>
-        </w:rPr>
-        <w:t xml:space="preserve"> con </w:t>
-      </w:r>
-      <w:proofErr w:type="spellStart"/>
-      <w:r>
-        <w:rPr>
-          <w:rFonts w:asciiTheme="majorHAnsi" w:eastAsia="Times New Roman" w:hAnsiTheme="majorHAnsi" w:cstheme="majorHAnsi"/>
-          <w:sz w:val="24"/>
-          <w:szCs w:val="24"/>
-        </w:rPr>
-        <w:t>Selenium</w:t>
-      </w:r>
-      <w:proofErr w:type="spellEnd"/>
-      <w:r>
-        <w:rPr>
-          <w:rFonts w:asciiTheme="majorHAnsi" w:eastAsia="Times New Roman" w:hAnsiTheme="majorHAnsi" w:cstheme="majorHAnsi"/>
-          <w:sz w:val="24"/>
-          <w:szCs w:val="24"/>
-        </w:rPr>
-        <w:t xml:space="preserve"> y </w:t>
-      </w:r>
-      <w:proofErr w:type="spellStart"/>
-      <w:r>
-        <w:rPr>
-          <w:rFonts w:asciiTheme="majorHAnsi" w:eastAsia="Times New Roman" w:hAnsiTheme="majorHAnsi" w:cstheme="majorHAnsi"/>
-          <w:sz w:val="24"/>
-          <w:szCs w:val="24"/>
-        </w:rPr>
-        <w:t>BeautifulSoup</w:t>
-      </w:r>
-      <w:proofErr w:type="spellEnd"/>
-      <w:r>
-        <w:rPr>
-          <w:rFonts w:asciiTheme="majorHAnsi" w:eastAsia="Times New Roman" w:hAnsiTheme="majorHAnsi" w:cstheme="majorHAnsi"/>
-          <w:sz w:val="24"/>
-          <w:szCs w:val="24"/>
-        </w:rPr>
-        <w:t xml:space="preserve"> en Python.</w:t>
+        <w:t>Obtención de información de perfiles públicos mediante Web Scraping con Selenium y BeautifulSoup en Python.</w:t>
       </w:r>
     </w:p>
     <w:p>
@@ -10476,25 +10198,7 @@
           <w:sz w:val="24"/>
           <w:szCs w:val="24"/>
         </w:rPr>
-        <w:t xml:space="preserve">Visualización y análisis en </w:t>
-      </w:r>
-      <w:proofErr w:type="spellStart"/>
-      <w:r>
-        <w:rPr>
-          <w:rFonts w:asciiTheme="majorHAnsi" w:eastAsia="Times New Roman" w:hAnsiTheme="majorHAnsi" w:cstheme="majorHAnsi"/>
-          <w:sz w:val="24"/>
-          <w:szCs w:val="24"/>
-        </w:rPr>
-        <w:t>Power</w:t>
-      </w:r>
-      <w:proofErr w:type="spellEnd"/>
-      <w:r>
-        <w:rPr>
-          <w:rFonts w:asciiTheme="majorHAnsi" w:eastAsia="Times New Roman" w:hAnsiTheme="majorHAnsi" w:cstheme="majorHAnsi"/>
-          <w:sz w:val="24"/>
-          <w:szCs w:val="24"/>
-        </w:rPr>
-        <w:t xml:space="preserve"> BI</w:t>
+        <w:t>Visualización y análisis en Power BI</w:t>
       </w:r>
     </w:p>
     <w:p>
@@ -10763,25 +10467,7 @@
           <w:sz w:val="24"/>
           <w:szCs w:val="24"/>
         </w:rPr>
-        <w:t xml:space="preserve">LinkedIn tiene políticas estrictas contra el Web </w:t>
-      </w:r>
-      <w:proofErr w:type="spellStart"/>
-      <w:r>
-        <w:rPr>
-          <w:rFonts w:asciiTheme="majorHAnsi" w:eastAsia="Times New Roman" w:hAnsiTheme="majorHAnsi" w:cstheme="majorHAnsi"/>
-          <w:sz w:val="24"/>
-          <w:szCs w:val="24"/>
-        </w:rPr>
-        <w:t>Scraping</w:t>
-      </w:r>
-      <w:proofErr w:type="spellEnd"/>
-      <w:r>
-        <w:rPr>
-          <w:rFonts w:asciiTheme="majorHAnsi" w:eastAsia="Times New Roman" w:hAnsiTheme="majorHAnsi" w:cstheme="majorHAnsi"/>
-          <w:sz w:val="24"/>
-          <w:szCs w:val="24"/>
-        </w:rPr>
-        <w:t>, lo que puede limitar la cantidad de información accesible.</w:t>
+        <w:t>LinkedIn tiene políticas estrictas contra el Web Scraping, lo que puede limitar la cantidad de información accesible.</w:t>
       </w:r>
     </w:p>
     <w:p>
@@ -10849,25 +10535,7 @@
           <w:sz w:val="24"/>
           <w:szCs w:val="24"/>
         </w:rPr>
-        <w:t xml:space="preserve">El sistema requiere Google Chrome y </w:t>
-      </w:r>
-      <w:proofErr w:type="spellStart"/>
-      <w:r>
-        <w:rPr>
-          <w:rFonts w:asciiTheme="majorHAnsi" w:eastAsia="Times New Roman" w:hAnsiTheme="majorHAnsi" w:cstheme="majorHAnsi"/>
-          <w:sz w:val="24"/>
-          <w:szCs w:val="24"/>
-        </w:rPr>
-        <w:t>ChromeDriver</w:t>
-      </w:r>
-      <w:proofErr w:type="spellEnd"/>
-      <w:r>
-        <w:rPr>
-          <w:rFonts w:asciiTheme="majorHAnsi" w:eastAsia="Times New Roman" w:hAnsiTheme="majorHAnsi" w:cstheme="majorHAnsi"/>
-          <w:sz w:val="24"/>
-          <w:szCs w:val="24"/>
-        </w:rPr>
-        <w:t xml:space="preserve"> para la extracción de datos.</w:t>
+        <w:t>El sistema requiere Google Chrome y ChromeDriver para la extracción de datos.</w:t>
       </w:r>
     </w:p>
     <w:p>
@@ -10885,23 +10553,13 @@
           <w:szCs w:val="24"/>
         </w:rPr>
       </w:pPr>
-      <w:proofErr w:type="spellStart"/>
-      <w:r>
-        <w:rPr>
-          <w:rFonts w:asciiTheme="majorHAnsi" w:eastAsia="Times New Roman" w:hAnsiTheme="majorHAnsi" w:cstheme="majorHAnsi"/>
-          <w:sz w:val="24"/>
-          <w:szCs w:val="24"/>
-        </w:rPr>
-        <w:t>Power</w:t>
-      </w:r>
-      <w:proofErr w:type="spellEnd"/>
-      <w:r>
-        <w:rPr>
-          <w:rFonts w:asciiTheme="majorHAnsi" w:eastAsia="Times New Roman" w:hAnsiTheme="majorHAnsi" w:cstheme="majorHAnsi"/>
-          <w:sz w:val="24"/>
-          <w:szCs w:val="24"/>
-        </w:rPr>
-        <w:t xml:space="preserve"> BI es necesario para la visualización de los datos, lo que puede requerir una cuenta de Microsoft.</w:t>
+      <w:r>
+        <w:rPr>
+          <w:rFonts w:asciiTheme="majorHAnsi" w:eastAsia="Times New Roman" w:hAnsiTheme="majorHAnsi" w:cstheme="majorHAnsi"/>
+          <w:sz w:val="24"/>
+          <w:szCs w:val="24"/>
+        </w:rPr>
+        <w:t>Power BI es necesario para la visualización de los datos, lo que puede requerir una cuenta de Microsoft.</w:t>
       </w:r>
     </w:p>
     <w:p>
@@ -11012,25 +10670,7 @@
           <w:sz w:val="24"/>
           <w:szCs w:val="24"/>
         </w:rPr>
-        <w:t xml:space="preserve">El tiempo de ejecución del Web </w:t>
-      </w:r>
-      <w:proofErr w:type="spellStart"/>
-      <w:r>
-        <w:rPr>
-          <w:rFonts w:asciiTheme="majorHAnsi" w:eastAsia="Times New Roman" w:hAnsiTheme="majorHAnsi" w:cstheme="majorHAnsi"/>
-          <w:sz w:val="24"/>
-          <w:szCs w:val="24"/>
-        </w:rPr>
-        <w:t>Scraping</w:t>
-      </w:r>
-      <w:proofErr w:type="spellEnd"/>
-      <w:r>
-        <w:rPr>
-          <w:rFonts w:asciiTheme="majorHAnsi" w:eastAsia="Times New Roman" w:hAnsiTheme="majorHAnsi" w:cstheme="majorHAnsi"/>
-          <w:sz w:val="24"/>
-          <w:szCs w:val="24"/>
-        </w:rPr>
-        <w:t xml:space="preserve"> puede variar dependiendo de la cantidad de datos extraídos.</w:t>
+        <w:t>El tiempo de ejecución del Web Scraping puede variar dependiendo de la cantidad de datos extraídos.</w:t>
       </w:r>
     </w:p>
     <w:p>
@@ -11213,25 +10853,7 @@
           <w:szCs w:val="24"/>
         </w:rPr>
         <w:lastRenderedPageBreak/>
-        <w:t xml:space="preserve">El tiempo de ejecución del Web </w:t>
-      </w:r>
-      <w:proofErr w:type="spellStart"/>
-      <w:r>
-        <w:rPr>
-          <w:rFonts w:asciiTheme="majorHAnsi" w:eastAsia="Times New Roman" w:hAnsiTheme="majorHAnsi" w:cstheme="majorHAnsi"/>
-          <w:sz w:val="24"/>
-          <w:szCs w:val="24"/>
-        </w:rPr>
-        <w:t>Scraping</w:t>
-      </w:r>
-      <w:proofErr w:type="spellEnd"/>
-      <w:r>
-        <w:rPr>
-          <w:rFonts w:asciiTheme="majorHAnsi" w:eastAsia="Times New Roman" w:hAnsiTheme="majorHAnsi" w:cstheme="majorHAnsi"/>
-          <w:sz w:val="24"/>
-          <w:szCs w:val="24"/>
-        </w:rPr>
-        <w:t xml:space="preserve"> no debe superar los 5 minutos por cada 500 perfiles analizados.</w:t>
+        <w:t>El tiempo de ejecución del Web Scraping no debe superar los 5 minutos por cada 500 perfiles analizados.</w:t>
       </w:r>
     </w:p>
     <w:p>
@@ -11319,25 +10941,7 @@
           <w:sz w:val="24"/>
           <w:szCs w:val="24"/>
         </w:rPr>
-        <w:t xml:space="preserve">Usabilidad en </w:t>
-      </w:r>
-      <w:proofErr w:type="spellStart"/>
-      <w:r>
-        <w:rPr>
-          <w:rFonts w:asciiTheme="majorHAnsi" w:eastAsia="Times New Roman" w:hAnsiTheme="majorHAnsi" w:cstheme="majorHAnsi"/>
-          <w:sz w:val="24"/>
-          <w:szCs w:val="24"/>
-        </w:rPr>
-        <w:t>Power</w:t>
-      </w:r>
-      <w:proofErr w:type="spellEnd"/>
-      <w:r>
-        <w:rPr>
-          <w:rFonts w:asciiTheme="majorHAnsi" w:eastAsia="Times New Roman" w:hAnsiTheme="majorHAnsi" w:cstheme="majorHAnsi"/>
-          <w:sz w:val="24"/>
-          <w:szCs w:val="24"/>
-        </w:rPr>
-        <w:t xml:space="preserve"> BI:</w:t>
+        <w:t>Usabilidad en Power BI:</w:t>
       </w:r>
     </w:p>
     <w:p>
@@ -11361,25 +10965,7 @@
           <w:sz w:val="24"/>
           <w:szCs w:val="24"/>
         </w:rPr>
-        <w:t xml:space="preserve">Los </w:t>
-      </w:r>
-      <w:proofErr w:type="spellStart"/>
-      <w:r>
-        <w:rPr>
-          <w:rFonts w:asciiTheme="majorHAnsi" w:eastAsia="Times New Roman" w:hAnsiTheme="majorHAnsi" w:cstheme="majorHAnsi"/>
-          <w:sz w:val="24"/>
-          <w:szCs w:val="24"/>
-        </w:rPr>
-        <w:t>dashboards</w:t>
-      </w:r>
-      <w:proofErr w:type="spellEnd"/>
-      <w:r>
-        <w:rPr>
-          <w:rFonts w:asciiTheme="majorHAnsi" w:eastAsia="Times New Roman" w:hAnsiTheme="majorHAnsi" w:cstheme="majorHAnsi"/>
-          <w:sz w:val="24"/>
-          <w:szCs w:val="24"/>
-        </w:rPr>
-        <w:t xml:space="preserve"> y gráficos deben ser claros y fáciles de interpretar para docentes y estudiantes.</w:t>
+        <w:t>Los dashboards y gráficos deben ser claros y fáciles de interpretar para docentes y estudiantes.</w:t>
       </w:r>
     </w:p>
     <w:p>
@@ -11699,23 +11285,13 @@
           <w:u w:val="single"/>
         </w:rPr>
       </w:pPr>
-      <w:proofErr w:type="spellStart"/>
-      <w:r>
-        <w:rPr>
-          <w:rFonts w:asciiTheme="majorHAnsi" w:eastAsia="Times New Roman" w:hAnsiTheme="majorHAnsi" w:cstheme="majorHAnsi"/>
-          <w:sz w:val="24"/>
-          <w:szCs w:val="24"/>
-        </w:rPr>
-        <w:t>Roadmap</w:t>
-      </w:r>
-      <w:proofErr w:type="spellEnd"/>
-      <w:r>
-        <w:rPr>
-          <w:rFonts w:asciiTheme="majorHAnsi" w:eastAsia="Times New Roman" w:hAnsiTheme="majorHAnsi" w:cstheme="majorHAnsi"/>
-          <w:sz w:val="24"/>
-          <w:szCs w:val="24"/>
-        </w:rPr>
-        <w:t>:</w:t>
+      <w:r>
+        <w:rPr>
+          <w:rFonts w:asciiTheme="majorHAnsi" w:eastAsia="Times New Roman" w:hAnsiTheme="majorHAnsi" w:cstheme="majorHAnsi"/>
+          <w:sz w:val="24"/>
+          <w:szCs w:val="24"/>
+        </w:rPr>
+        <w:t>Roadmap:</w:t>
       </w:r>
       <w:r>
         <w:rPr>

</xml_diff>